<commit_message>
finalisation template page principale doe 	modifié :         api/controllers/doeCtl.js 	modifié :         api/data/doe.docx
</commit_message>
<xml_diff>
--- a/api/data/doe.docx
+++ b/api/data/doe.docx
@@ -13,24 +13,6 @@
     </w:p>
     <w:p>
       <w:pPr>
-        <w:pStyle w:val="Entte"/>
-        <w:rPr/>
-      </w:pPr>
-      <w:r>
-        <w:rPr/>
-      </w:r>
-    </w:p>
-    <w:p>
-      <w:pPr>
-        <w:pStyle w:val="Normal"/>
-        <w:rPr/>
-      </w:pPr>
-      <w:r>
-        <w:rPr/>
-      </w:r>
-    </w:p>
-    <w:p>
-      <w:pPr>
         <w:pStyle w:val="Normal"/>
         <w:rPr/>
       </w:pPr>
@@ -62,95 +44,431 @@
       <w:pPr>
         <w:pStyle w:val="Normal"/>
         <w:pBdr>
-          <w:top w:val="thinThickSmallGap" w:sz="2" w:space="1" w:color="333333"/>
-          <w:left w:val="thinThickSmallGap" w:sz="2" w:space="1" w:color="333333"/>
-          <w:bottom w:val="thinThickSmallGap" w:sz="2" w:space="1" w:color="333333"/>
-          <w:right w:val="thinThickSmallGap" w:sz="2" w:space="1" w:color="333333"/>
+          <w:top w:val="thinThickSmallGap" w:sz="2" w:space="5" w:color="000001"/>
+          <w:left w:val="thinThickSmallGap" w:sz="2" w:space="5" w:color="000001"/>
+          <w:bottom w:val="thinThickSmallGap" w:sz="2" w:space="5" w:color="000001"/>
+          <w:right w:val="thinThickSmallGap" w:sz="2" w:space="5" w:color="000001"/>
         </w:pBdr>
         <w:jc w:val="center"/>
-        <w:rPr>
-          <w:rFonts w:ascii="Arial" w:hAnsi="Arial"/>
-          <w:b/>
+        <w:rPr/>
+      </w:pPr>
+      <w:r>
+        <w:rPr>
+          <w:rFonts w:ascii="Arial" w:hAnsi="Arial"/>
           <w:b/>
           <w:bCs/>
           <w:color w:val="333333"/>
           <w:sz w:val="80"/>
           <w:szCs w:val="80"/>
         </w:rPr>
-      </w:pPr>
-      <w:r>
-        <w:rPr>
-          <w:rFonts w:ascii="Arial" w:hAnsi="Arial"/>
-          <w:b/>
-          <w:bCs/>
-          <w:color w:val="333333"/>
+        <w:t>DOE</w:t>
+      </w:r>
+    </w:p>
+    <w:p>
+      <w:pPr>
+        <w:pStyle w:val="Normal"/>
+        <w:jc w:val="center"/>
+        <w:rPr>
+          <w:rFonts w:ascii="Arial" w:hAnsi="Arial"/>
+          <w:b w:val="false"/>
+          <w:b w:val="false"/>
+          <w:bCs w:val="false"/>
+          <w:color w:val="333333"/>
+          <w:sz w:val="64"/>
+          <w:szCs w:val="64"/>
+        </w:rPr>
+      </w:pPr>
+      <w:r>
+        <w:rPr>
+          <w:rFonts w:ascii="Arial" w:hAnsi="Arial"/>
+          <w:b w:val="false"/>
+          <w:bCs w:val="false"/>
+          <w:color w:val="333333"/>
+          <w:sz w:val="64"/>
+          <w:szCs w:val="64"/>
+        </w:rPr>
+      </w:r>
+    </w:p>
+    <w:p>
+      <w:pPr>
+        <w:pStyle w:val="Normal"/>
+        <w:widowControl w:val="false"/>
+        <w:jc w:val="center"/>
+        <w:rPr/>
+      </w:pPr>
+      <w:r>
+        <w:rPr>
+          <w:rFonts w:ascii="Arial" w:hAnsi="Arial"/>
+          <w:b/>
+          <w:bCs/>
+          <w:color w:val="333333"/>
+          <w:sz w:val="44"/>
+          <w:szCs w:val="44"/>
+        </w:rPr>
+        <w:t>{</w:t>
+      </w:r>
+      <w:r>
+        <w:rPr>
+          <w:rStyle w:val="Textesource"/>
+          <w:b/>
+          <w:bCs/>
+          <w:color w:val="333333"/>
+          <w:sz w:val="44"/>
+          <w:szCs w:val="44"/>
+        </w:rPr>
+        <w:t xml:space="preserve">-w:p </w:t>
+      </w:r>
+      <w:r>
+        <w:rPr>
+          <w:rFonts w:ascii="Arial" w:hAnsi="Arial"/>
+          <w:b/>
+          <w:bCs/>
+          <w:color w:val="333333"/>
+          <w:sz w:val="44"/>
+          <w:szCs w:val="44"/>
+        </w:rPr>
+        <w:t>titres}{ligne}{/titres}</w:t>
+      </w:r>
+    </w:p>
+    <w:p>
+      <w:pPr>
+        <w:pStyle w:val="Normal"/>
+        <w:jc w:val="center"/>
+        <w:rPr>
+          <w:rFonts w:ascii="Arial" w:hAnsi="Arial"/>
+          <w:color w:val="333333"/>
+        </w:rPr>
+      </w:pPr>
+      <w:r>
+        <w:rPr>
+          <w:rFonts w:ascii="Arial" w:hAnsi="Arial"/>
+          <w:color w:val="333333"/>
+        </w:rPr>
+      </w:r>
+    </w:p>
+    <w:p>
+      <w:pPr>
+        <w:pStyle w:val="Normal"/>
+        <w:jc w:val="center"/>
+        <w:rPr>
+          <w:rFonts w:ascii="Arial" w:hAnsi="Arial"/>
+          <w:color w:val="333333"/>
+          <w:sz w:val="64"/>
+          <w:szCs w:val="64"/>
+        </w:rPr>
+      </w:pPr>
+      <w:r>
+        <w:rPr>
+          <w:rFonts w:ascii="Arial" w:hAnsi="Arial"/>
+          <w:color w:val="333333"/>
+          <w:sz w:val="64"/>
+          <w:szCs w:val="64"/>
+        </w:rPr>
+      </w:r>
+    </w:p>
+    <w:p>
+      <w:pPr>
+        <w:pStyle w:val="Normal"/>
+        <w:jc w:val="center"/>
+        <w:rPr>
+          <w:b/>
+          <w:b/>
+          <w:bCs/>
+          <w:color w:val="333333"/>
+          <w:sz w:val="48"/>
+          <w:szCs w:val="48"/>
+          <w:u w:val="single"/>
+        </w:rPr>
+      </w:pPr>
+      <w:r>
+        <w:rPr>
+          <w:rFonts w:ascii="Arial" w:hAnsi="Arial"/>
+          <w:b/>
+          <w:bCs/>
+          <w:color w:val="333333"/>
+          <w:sz w:val="36"/>
+          <w:szCs w:val="36"/>
+          <w:u w:val="single"/>
+        </w:rPr>
+        <w:t>Maître d’ouvrage</w:t>
+      </w:r>
+    </w:p>
+    <w:p>
+      <w:pPr>
+        <w:pStyle w:val="Normal"/>
+        <w:jc w:val="center"/>
+        <w:rPr>
+          <w:sz w:val="36"/>
+          <w:szCs w:val="36"/>
+        </w:rPr>
+      </w:pPr>
+      <w:r>
+        <w:rPr>
+          <w:rFonts w:ascii="Arial" w:hAnsi="Arial"/>
+          <w:b/>
+          <w:bCs/>
+          <w:color w:val="333333"/>
+          <w:sz w:val="36"/>
+          <w:szCs w:val="36"/>
+          <w:u w:val="none"/>
+        </w:rPr>
+        <w:t>{nommoa}</w:t>
+      </w:r>
+    </w:p>
+    <w:p>
+      <w:pPr>
+        <w:pStyle w:val="Normal"/>
+        <w:jc w:val="center"/>
+        <w:rPr>
+          <w:sz w:val="36"/>
+          <w:szCs w:val="36"/>
+        </w:rPr>
+      </w:pPr>
+      <w:r>
+        <w:rPr>
+          <w:rFonts w:ascii="Arial" w:hAnsi="Arial"/>
+          <w:b w:val="false"/>
+          <w:bCs w:val="false"/>
+          <w:color w:val="333333"/>
+          <w:sz w:val="36"/>
+          <w:szCs w:val="36"/>
+          <w:u w:val="none"/>
+        </w:rPr>
+        <w:t>{adressemoa}</w:t>
+      </w:r>
+    </w:p>
+    <w:p>
+      <w:pPr>
+        <w:pStyle w:val="Normal"/>
+        <w:jc w:val="center"/>
+        <w:rPr>
+          <w:sz w:val="36"/>
+          <w:szCs w:val="36"/>
+        </w:rPr>
+      </w:pPr>
+      <w:r>
+        <w:rPr>
+          <w:rFonts w:ascii="Arial" w:hAnsi="Arial"/>
+          <w:b w:val="false"/>
+          <w:bCs w:val="false"/>
+          <w:color w:val="333333"/>
+          <w:sz w:val="36"/>
+          <w:szCs w:val="36"/>
+          <w:u w:val="none"/>
+        </w:rPr>
+        <w:t>{villemoa}</w:t>
+      </w:r>
+    </w:p>
+    <w:p>
+      <w:pPr>
+        <w:pStyle w:val="Normal"/>
+        <w:jc w:val="center"/>
+        <w:rPr>
+          <w:rFonts w:ascii="Arial" w:hAnsi="Arial"/>
+          <w:sz w:val="36"/>
+          <w:szCs w:val="36"/>
+        </w:rPr>
+      </w:pPr>
+      <w:r>
+        <w:rPr>
+          <w:rFonts w:ascii="Arial" w:hAnsi="Arial"/>
+          <w:sz w:val="36"/>
+          <w:szCs w:val="36"/>
+        </w:rPr>
+      </w:r>
+    </w:p>
+    <w:p>
+      <w:pPr>
+        <w:pStyle w:val="Normal"/>
+        <w:jc w:val="center"/>
+        <w:rPr>
+          <w:b/>
+          <w:b/>
+          <w:bCs/>
+          <w:color w:val="333333"/>
+          <w:sz w:val="48"/>
+          <w:szCs w:val="48"/>
+          <w:u w:val="single"/>
+        </w:rPr>
+      </w:pPr>
+      <w:r>
+        <w:rPr>
+          <w:rFonts w:ascii="Arial" w:hAnsi="Arial"/>
+          <w:b/>
+          <w:bCs/>
+          <w:color w:val="333333"/>
+          <w:sz w:val="36"/>
+          <w:szCs w:val="36"/>
+          <w:u w:val="single"/>
+        </w:rPr>
+        <w:t>Maître d’oeuvre</w:t>
+      </w:r>
+    </w:p>
+    <w:p>
+      <w:pPr>
+        <w:pStyle w:val="Normal"/>
+        <w:jc w:val="center"/>
+        <w:rPr>
+          <w:sz w:val="36"/>
+          <w:szCs w:val="36"/>
+        </w:rPr>
+      </w:pPr>
+      <w:r>
+        <w:rPr>
+          <w:rFonts w:ascii="Arial" w:hAnsi="Arial"/>
+          <w:b/>
+          <w:bCs/>
+          <w:color w:val="333333"/>
+          <w:sz w:val="36"/>
+          <w:szCs w:val="36"/>
+          <w:u w:val="none"/>
+        </w:rPr>
+        <w:t>{nommoe}</w:t>
+      </w:r>
+    </w:p>
+    <w:p>
+      <w:pPr>
+        <w:pStyle w:val="Normal"/>
+        <w:jc w:val="center"/>
+        <w:rPr>
+          <w:sz w:val="36"/>
+          <w:szCs w:val="36"/>
+        </w:rPr>
+      </w:pPr>
+      <w:r>
+        <w:rPr>
+          <w:rFonts w:ascii="Arial" w:hAnsi="Arial"/>
+          <w:b w:val="false"/>
+          <w:bCs w:val="false"/>
+          <w:color w:val="333333"/>
+          <w:sz w:val="36"/>
+          <w:szCs w:val="36"/>
+          <w:u w:val="none"/>
+        </w:rPr>
+        <w:t>{adressemoe}</w:t>
+      </w:r>
+    </w:p>
+    <w:p>
+      <w:pPr>
+        <w:pStyle w:val="Normal"/>
+        <w:jc w:val="center"/>
+        <w:rPr>
+          <w:sz w:val="36"/>
+          <w:szCs w:val="36"/>
+        </w:rPr>
+      </w:pPr>
+      <w:r>
+        <w:rPr>
+          <w:rFonts w:ascii="Arial" w:hAnsi="Arial"/>
+          <w:b w:val="false"/>
+          <w:bCs w:val="false"/>
+          <w:color w:val="333333"/>
+          <w:sz w:val="36"/>
+          <w:szCs w:val="36"/>
+          <w:u w:val="none"/>
+        </w:rPr>
+        <w:t>{villemoe}</w:t>
+      </w:r>
+    </w:p>
+    <w:p>
+      <w:pPr>
+        <w:pStyle w:val="Normal"/>
+        <w:jc w:val="center"/>
+        <w:rPr>
+          <w:rFonts w:ascii="Arial" w:hAnsi="Arial"/>
           <w:sz w:val="80"/>
           <w:szCs w:val="80"/>
         </w:rPr>
-        <w:t>DOE</w:t>
+      </w:pPr>
+      <w:r>
+        <w:rPr>
+          <w:rFonts w:ascii="Arial" w:hAnsi="Arial"/>
+          <w:sz w:val="80"/>
+          <w:szCs w:val="80"/>
+        </w:rPr>
+      </w:r>
+    </w:p>
+    <w:p>
+      <w:pPr>
+        <w:pStyle w:val="Normal"/>
+        <w:jc w:val="center"/>
+        <w:rPr>
+          <w:sz w:val="40"/>
+          <w:szCs w:val="40"/>
+        </w:rPr>
+      </w:pPr>
+      <w:r>
+        <w:rPr>
+          <w:rFonts w:ascii="Arial" w:hAnsi="Arial"/>
+          <w:b/>
+          <w:bCs/>
+          <w:color w:val="333333"/>
+          <w:sz w:val="40"/>
+          <w:szCs w:val="40"/>
+          <w:u w:val="none"/>
+        </w:rPr>
+        <w:t>{lot}</w:t>
       </w:r>
       <w:r>
         <w:br w:type="page"/>
+      </w:r>
+    </w:p>
+    <w:p>
+      <w:pPr>
+        <w:pStyle w:val="Normal"/>
+        <w:jc w:val="center"/>
+        <w:rPr/>
+      </w:pPr>
+      <w:r>
+        <w:rPr/>
       </w:r>
     </w:p>
     <w:tbl>
       <w:tblPr>
         <w:tblW w:w="9638" w:type="dxa"/>
         <w:jc w:val="left"/>
-        <w:tblInd w:w="55" w:type="dxa"/>
+        <w:tblInd w:w="53" w:type="dxa"/>
         <w:tblBorders>
-          <w:top w:val="single" w:sz="2" w:space="0" w:color="000000"/>
-          <w:left w:val="single" w:sz="2" w:space="0" w:color="000000"/>
-          <w:bottom w:val="single" w:sz="2" w:space="0" w:color="000000"/>
-          <w:right w:val="single" w:sz="2" w:space="0" w:color="000000"/>
-          <w:insideH w:val="single" w:sz="2" w:space="0" w:color="000000"/>
-          <w:insideV w:val="single" w:sz="2" w:space="0" w:color="000000"/>
+          <w:top w:val="single" w:sz="2" w:space="0" w:color="000001"/>
+          <w:left w:val="single" w:sz="2" w:space="0" w:color="000001"/>
+          <w:bottom w:val="single" w:sz="2" w:space="0" w:color="000001"/>
+          <w:right w:val="single" w:sz="2" w:space="0" w:color="000001"/>
+          <w:insideH w:val="single" w:sz="2" w:space="0" w:color="000001"/>
+          <w:insideV w:val="single" w:sz="2" w:space="0" w:color="000001"/>
         </w:tblBorders>
         <w:tblCellMar>
           <w:top w:w="55" w:type="dxa"/>
-          <w:left w:w="54" w:type="dxa"/>
+          <w:left w:w="51" w:type="dxa"/>
           <w:bottom w:w="55" w:type="dxa"/>
           <w:right w:w="55" w:type="dxa"/>
         </w:tblCellMar>
       </w:tblPr>
       <w:tblGrid>
-        <w:gridCol w:w="3212"/>
-        <w:gridCol w:w="3213"/>
-        <w:gridCol w:w="3213"/>
+        <w:gridCol w:w="9638"/>
       </w:tblGrid>
       <w:tr>
         <w:trPr/>
         <w:tc>
           <w:tcPr>
             <w:tcW w:w="9638" w:type="dxa"/>
-            <w:gridSpan w:val="3"/>
             <w:tcBorders>
-              <w:top w:val="single" w:sz="2" w:space="0" w:color="000000"/>
-              <w:left w:val="single" w:sz="2" w:space="0" w:color="000000"/>
-              <w:bottom w:val="single" w:sz="2" w:space="0" w:color="000000"/>
-              <w:right w:val="single" w:sz="2" w:space="0" w:color="000000"/>
-              <w:insideH w:val="single" w:sz="2" w:space="0" w:color="000000"/>
-              <w:insideV w:val="single" w:sz="2" w:space="0" w:color="000000"/>
+              <w:top w:val="single" w:sz="2" w:space="0" w:color="000001"/>
+              <w:left w:val="single" w:sz="2" w:space="0" w:color="000001"/>
+              <w:bottom w:val="single" w:sz="2" w:space="0" w:color="000001"/>
+              <w:right w:val="single" w:sz="2" w:space="0" w:color="000001"/>
+              <w:insideH w:val="single" w:sz="2" w:space="0" w:color="000001"/>
+              <w:insideV w:val="single" w:sz="2" w:space="0" w:color="000001"/>
             </w:tcBorders>
             <w:shd w:fill="auto" w:val="clear"/>
             <w:tcMar>
-              <w:left w:w="54" w:type="dxa"/>
+              <w:left w:w="51" w:type="dxa"/>
             </w:tcMar>
           </w:tcPr>
           <w:p>
             <w:pPr>
               <w:pStyle w:val="Contenudetableau"/>
-              <w:pageBreakBefore/>
               <w:jc w:val="center"/>
-              <w:rPr>
-                <w:rFonts w:ascii="Arial" w:hAnsi="Arial"/>
-                <w:b/>
-                <w:b/>
-                <w:bCs/>
-                <w:color w:val="000000"/>
-                <w:sz w:val="52"/>
-                <w:szCs w:val="52"/>
-              </w:rPr>
+              <w:rPr/>
             </w:pPr>
             <w:r>
               <w:rPr>
@@ -170,110 +488,128 @@
         <w:trPr/>
         <w:tc>
           <w:tcPr>
-            <w:tcW w:w="3212" w:type="dxa"/>
+            <w:tcW w:w="9638" w:type="dxa"/>
             <w:tcBorders>
-              <w:left w:val="single" w:sz="2" w:space="0" w:color="000000"/>
-              <w:bottom w:val="single" w:sz="2" w:space="0" w:color="000000"/>
-              <w:insideH w:val="single" w:sz="2" w:space="0" w:color="000000"/>
+              <w:top w:val="single" w:sz="2" w:space="0" w:color="000001"/>
+              <w:left w:val="single" w:sz="2" w:space="0" w:color="000001"/>
+              <w:bottom w:val="single" w:sz="2" w:space="0" w:color="000001"/>
+              <w:right w:val="single" w:sz="2" w:space="0" w:color="000001"/>
+              <w:insideH w:val="single" w:sz="2" w:space="0" w:color="000001"/>
+              <w:insideV w:val="single" w:sz="2" w:space="0" w:color="000001"/>
             </w:tcBorders>
             <w:shd w:fill="auto" w:val="clear"/>
             <w:tcMar>
-              <w:left w:w="54" w:type="dxa"/>
+              <w:left w:w="51" w:type="dxa"/>
             </w:tcMar>
           </w:tcPr>
+          <w:tbl>
+            <w:tblPr>
+              <w:tblW w:w="9528" w:type="dxa"/>
+              <w:jc w:val="left"/>
+              <w:tblInd w:w="0" w:type="dxa"/>
+              <w:tblBorders/>
+              <w:tblCellMar>
+                <w:top w:w="170" w:type="dxa"/>
+                <w:left w:w="57" w:type="dxa"/>
+                <w:bottom w:w="170" w:type="dxa"/>
+                <w:right w:w="57" w:type="dxa"/>
+              </w:tblCellMar>
+            </w:tblPr>
+            <w:tblGrid>
+              <w:gridCol w:w="3176"/>
+              <w:gridCol w:w="3176"/>
+              <w:gridCol w:w="3176"/>
+            </w:tblGrid>
+            <w:tr>
+              <w:trPr>
+                <w:cantSplit w:val="true"/>
+              </w:trPr>
+              <w:tc>
+                <w:tcPr>
+                  <w:tcW w:w="3176" w:type="dxa"/>
+                  <w:tcBorders/>
+                  <w:shd w:fill="auto" w:val="clear"/>
+                </w:tcPr>
+                <w:p>
+                  <w:pPr>
+                    <w:pStyle w:val="Contenudetableau"/>
+                    <w:jc w:val="center"/>
+                    <w:rPr/>
+                  </w:pPr>
+                  <w:r>
+                    <w:rPr>
+                      <w:rFonts w:ascii="Arial" w:hAnsi="Arial"/>
+                      <w:sz w:val="40"/>
+                      <w:szCs w:val="40"/>
+                    </w:rPr>
+                    <w:t>{#materiaux}{categorie}</w:t>
+                  </w:r>
+                </w:p>
+              </w:tc>
+              <w:tc>
+                <w:tcPr>
+                  <w:tcW w:w="3176" w:type="dxa"/>
+                  <w:tcBorders>
+                    <w:left w:val="single" w:sz="2" w:space="0" w:color="000000"/>
+                  </w:tcBorders>
+                  <w:shd w:fill="auto" w:val="clear"/>
+                  <w:tcMar>
+                    <w:left w:w="56" w:type="dxa"/>
+                  </w:tcMar>
+                </w:tcPr>
+                <w:p>
+                  <w:pPr>
+                    <w:pStyle w:val="Contenudetableau"/>
+                    <w:jc w:val="center"/>
+                    <w:rPr/>
+                  </w:pPr>
+                  <w:r>
+                    <w:rPr>
+                      <w:rFonts w:ascii="Arial" w:hAnsi="Arial"/>
+                      <w:sz w:val="40"/>
+                      <w:szCs w:val="40"/>
+                    </w:rPr>
+                    <w:t>{marque}</w:t>
+                  </w:r>
+                </w:p>
+              </w:tc>
+              <w:tc>
+                <w:tcPr>
+                  <w:tcW w:w="3176" w:type="dxa"/>
+                  <w:tcBorders>
+                    <w:left w:val="single" w:sz="2" w:space="0" w:color="000000"/>
+                  </w:tcBorders>
+                  <w:shd w:fill="auto" w:val="clear"/>
+                  <w:tcMar>
+                    <w:left w:w="56" w:type="dxa"/>
+                  </w:tcMar>
+                </w:tcPr>
+                <w:p>
+                  <w:pPr>
+                    <w:pStyle w:val="Contenudetableau"/>
+                    <w:widowControl w:val="false"/>
+                    <w:jc w:val="left"/>
+                    <w:rPr/>
+                  </w:pPr>
+                  <w:r>
+                    <w:rPr>
+                      <w:rFonts w:ascii="Arial" w:hAnsi="Arial"/>
+                      <w:sz w:val="40"/>
+                      <w:szCs w:val="40"/>
+                    </w:rPr>
+                    <w:t>{-w:p references}{ref}{/references}{/materiaux}</w:t>
+                  </w:r>
+                </w:p>
+              </w:tc>
+            </w:tr>
+          </w:tbl>
           <w:p>
             <w:pPr>
               <w:pStyle w:val="Contenudetableau"/>
-              <w:jc w:val="center"/>
-              <w:rPr>
-                <w:rFonts w:ascii="Arial" w:hAnsi="Arial"/>
-                <w:sz w:val="40"/>
-                <w:szCs w:val="40"/>
-              </w:rPr>
+              <w:rPr/>
             </w:pPr>
             <w:r>
-              <w:rPr>
-                <w:rFonts w:ascii="Arial" w:hAnsi="Arial"/>
-                <w:sz w:val="40"/>
-                <w:szCs w:val="40"/>
-              </w:rPr>
-              <w:t>{#materiaux}{categorie}</w:t>
-            </w:r>
-          </w:p>
-        </w:tc>
-        <w:tc>
-          <w:tcPr>
-            <w:tcW w:w="3213" w:type="dxa"/>
-            <w:tcBorders>
-              <w:left w:val="single" w:sz="2" w:space="0" w:color="000000"/>
-              <w:bottom w:val="single" w:sz="2" w:space="0" w:color="000000"/>
-              <w:insideH w:val="single" w:sz="2" w:space="0" w:color="000000"/>
-            </w:tcBorders>
-            <w:shd w:fill="auto" w:val="clear"/>
-            <w:tcMar>
-              <w:left w:w="54" w:type="dxa"/>
-            </w:tcMar>
-          </w:tcPr>
-          <w:p>
-            <w:pPr>
-              <w:pStyle w:val="Contenudetableau"/>
-              <w:jc w:val="center"/>
-              <w:rPr>
-                <w:rFonts w:ascii="Arial" w:hAnsi="Arial"/>
-                <w:sz w:val="40"/>
-                <w:szCs w:val="40"/>
-              </w:rPr>
-            </w:pPr>
-            <w:r>
-              <w:rPr>
-                <w:rFonts w:ascii="Arial" w:hAnsi="Arial"/>
-                <w:sz w:val="40"/>
-                <w:szCs w:val="40"/>
-              </w:rPr>
-              <w:t>{marque}</w:t>
-            </w:r>
-          </w:p>
-        </w:tc>
-        <w:tc>
-          <w:tcPr>
-            <w:tcW w:w="3213" w:type="dxa"/>
-            <w:tcBorders>
-              <w:left w:val="single" w:sz="2" w:space="0" w:color="000000"/>
-              <w:bottom w:val="single" w:sz="2" w:space="0" w:color="000000"/>
-              <w:right w:val="single" w:sz="2" w:space="0" w:color="000000"/>
-              <w:insideH w:val="single" w:sz="2" w:space="0" w:color="000000"/>
-              <w:insideV w:val="single" w:sz="2" w:space="0" w:color="000000"/>
-            </w:tcBorders>
-            <w:shd w:fill="auto" w:val="clear"/>
-            <w:tcMar>
-              <w:left w:w="54" w:type="dxa"/>
-            </w:tcMar>
-          </w:tcPr>
-          <w:p>
-            <w:pPr>
-              <w:pStyle w:val="Contenudetableau"/>
-              <w:jc w:val="center"/>
-              <w:rPr>
-                <w:rFonts w:ascii="Arial" w:hAnsi="Arial"/>
-                <w:sz w:val="40"/>
-                <w:szCs w:val="40"/>
-              </w:rPr>
-            </w:pPr>
-            <w:r>
-              <w:rPr>
-                <w:rFonts w:ascii="Arial" w:hAnsi="Arial"/>
-                <w:sz w:val="40"/>
-                <w:szCs w:val="40"/>
-              </w:rPr>
-              <w:t>{reference}</w:t>
-            </w:r>
-            <w:r>
-              <w:rPr>
-                <w:rFonts w:ascii="Arial" w:hAnsi="Arial"/>
-                <w:sz w:val="40"/>
-                <w:szCs w:val="40"/>
-              </w:rPr>
-              <w:t>{/materiaux}</w:t>
+              <w:rPr/>
             </w:r>
           </w:p>
         </w:tc>
@@ -282,32 +618,18 @@
     <w:p>
       <w:pPr>
         <w:pStyle w:val="Normal"/>
-        <w:pBdr/>
-        <w:jc w:val="center"/>
-        <w:rPr>
-          <w:rFonts w:ascii="Arial" w:hAnsi="Arial"/>
-          <w:b w:val="false"/>
-          <w:b w:val="false"/>
-          <w:bCs w:val="false"/>
-          <w:color w:val="333333"/>
-          <w:sz w:val="64"/>
-          <w:szCs w:val="64"/>
-        </w:rPr>
-      </w:pPr>
-      <w:r>
-        <w:rPr>
-          <w:rFonts w:ascii="Arial" w:hAnsi="Arial"/>
-          <w:b w:val="false"/>
-          <w:bCs w:val="false"/>
-          <w:color w:val="333333"/>
-          <w:sz w:val="64"/>
-          <w:szCs w:val="64"/>
-        </w:rPr>
+        <w:jc w:val="center"/>
+        <w:rPr/>
+      </w:pPr>
+      <w:r>
+        <w:rPr/>
       </w:r>
     </w:p>
     <w:sectPr>
-      <w:headerReference w:type="first" r:id="rId2"/>
-      <w:footerReference w:type="first" r:id="rId3"/>
+      <w:headerReference w:type="default" r:id="rId2"/>
+      <w:headerReference w:type="first" r:id="rId3"/>
+      <w:footerReference w:type="default" r:id="rId4"/>
+      <w:footerReference w:type="first" r:id="rId5"/>
       <w:type w:val="nextPage"/>
       <w:pgSz w:w="11906" w:h="16838"/>
       <w:pgMar w:left="1134" w:right="1134" w:header="0" w:top="1134" w:footer="0" w:bottom="1134" w:gutter="0"/>
@@ -315,6 +637,7 @@
       <w:formProt w:val="false"/>
       <w:titlePg/>
       <w:textDirection w:val="lrTb"/>
+      <w:docGrid w:type="default" w:linePitch="240" w:charSpace="4294961151"/>
     </w:sectPr>
   </w:body>
 </w:document>
@@ -329,14 +652,28 @@
     </w:pPr>
     <w:r>
       <w:rPr/>
+    </w:r>
+  </w:p>
+</w:ftr>
+</file>
+
+<file path=word/footer2.xml><?xml version="1.0" encoding="utf-8"?>
+<w:ftr xmlns:o="urn:schemas-microsoft-com:office:office" xmlns:r="http://schemas.openxmlformats.org/officeDocument/2006/relationships" xmlns:v="urn:schemas-microsoft-com:vml" xmlns:w="http://schemas.openxmlformats.org/wordprocessingml/2006/main" xmlns:w10="urn:schemas-microsoft-com:office:word" xmlns:wp="http://schemas.openxmlformats.org/drawingml/2006/wordprocessingDrawing" xmlns:wps="http://schemas.microsoft.com/office/word/2010/wordprocessingShape" xmlns:wpg="http://schemas.microsoft.com/office/word/2010/wordprocessingGroup" xmlns:mc="http://schemas.openxmlformats.org/markup-compatibility/2006" xmlns:wp14="http://schemas.microsoft.com/office/word/2010/wordprocessingDrawing" xmlns:w14="http://schemas.microsoft.com/office/word/2010/wordml" mc:Ignorable="w14 wp14">
+  <w:p>
+    <w:pPr>
+      <w:pStyle w:val="Pieddepage"/>
+      <w:rPr/>
+    </w:pPr>
+    <w:r>
+      <w:rPr/>
       <w:drawing>
-        <wp:anchor behindDoc="0" distT="0" distB="0" distL="0" distR="0" simplePos="0" locked="0" layoutInCell="1" allowOverlap="1" relativeHeight="3">
+        <wp:anchor behindDoc="1" distT="0" distB="0" distL="0" distR="0" simplePos="0" locked="0" layoutInCell="1" allowOverlap="1" relativeHeight="3">
           <wp:simplePos x="0" y="0"/>
           <wp:positionH relativeFrom="column">
             <wp:posOffset>-540385</wp:posOffset>
           </wp:positionH>
           <wp:positionV relativeFrom="paragraph">
-            <wp:align>top</wp:align>
+            <wp:posOffset>635</wp:posOffset>
           </wp:positionV>
           <wp:extent cx="7202170" cy="963295"/>
           <wp:effectExtent l="0" t="0" r="0" b="0"/>
@@ -388,8 +725,22 @@
     </w:pPr>
     <w:r>
       <w:rPr/>
+    </w:r>
+  </w:p>
+</w:hdr>
+</file>
+
+<file path=word/header2.xml><?xml version="1.0" encoding="utf-8"?>
+<w:hdr xmlns:o="urn:schemas-microsoft-com:office:office" xmlns:r="http://schemas.openxmlformats.org/officeDocument/2006/relationships" xmlns:v="urn:schemas-microsoft-com:vml" xmlns:w="http://schemas.openxmlformats.org/wordprocessingml/2006/main" xmlns:w10="urn:schemas-microsoft-com:office:word" xmlns:wp="http://schemas.openxmlformats.org/drawingml/2006/wordprocessingDrawing" xmlns:wps="http://schemas.microsoft.com/office/word/2010/wordprocessingShape" xmlns:wpg="http://schemas.microsoft.com/office/word/2010/wordprocessingGroup" xmlns:mc="http://schemas.openxmlformats.org/markup-compatibility/2006" xmlns:wp14="http://schemas.microsoft.com/office/word/2010/wordprocessingDrawing" xmlns:w14="http://schemas.microsoft.com/office/word/2010/wordml" mc:Ignorable="w14 wp14">
+  <w:p>
+    <w:pPr>
+      <w:pStyle w:val="Entte"/>
+      <w:rPr/>
+    </w:pPr>
+    <w:r>
+      <w:rPr/>
       <w:drawing>
-        <wp:anchor behindDoc="0" distT="0" distB="0" distL="0" distR="0" simplePos="0" locked="0" layoutInCell="1" allowOverlap="1" relativeHeight="2">
+        <wp:anchor behindDoc="1" distT="0" distB="0" distL="0" distR="0" simplePos="0" locked="0" layoutInCell="1" allowOverlap="1" relativeHeight="2">
           <wp:simplePos x="0" y="0"/>
           <wp:positionH relativeFrom="column">
             <wp:posOffset>-540385</wp:posOffset>
@@ -444,15 +795,13 @@
     <w:rPrDefault>
       <w:rPr>
         <w:rFonts w:ascii="Liberation Serif" w:hAnsi="Liberation Serif" w:eastAsia="Noto Sans CJK SC Regular" w:cs="FreeSans"/>
-        <w:sz w:val="24"/>
+        <w:sz w:val="20"/>
         <w:szCs w:val="24"/>
         <w:lang w:val="fr-FR" w:eastAsia="zh-CN" w:bidi="hi-IN"/>
       </w:rPr>
     </w:rPrDefault>
     <w:pPrDefault>
-      <w:pPr>
-        <w:widowControl/>
-      </w:pPr>
+      <w:pPr/>
     </w:pPrDefault>
   </w:docDefaults>
   <w:style w:type="paragraph" w:styleId="Normal">
@@ -460,13 +809,22 @@
     <w:qFormat/>
     <w:pPr>
       <w:widowControl/>
+      <w:bidi w:val="0"/>
+      <w:jc w:val="left"/>
     </w:pPr>
     <w:rPr>
       <w:rFonts w:ascii="Liberation Serif" w:hAnsi="Liberation Serif" w:eastAsia="Noto Sans CJK SC Regular" w:cs="FreeSans"/>
-      <w:color w:val="auto"/>
+      <w:color w:val="00000A"/>
       <w:sz w:val="24"/>
       <w:szCs w:val="24"/>
       <w:lang w:val="fr-FR" w:eastAsia="zh-CN" w:bidi="hi-IN"/>
+    </w:rPr>
+  </w:style>
+  <w:style w:type="character" w:styleId="Textesource">
+    <w:name w:val="Texte source"/>
+    <w:qFormat/>
+    <w:rPr>
+      <w:rFonts w:ascii="Liberation Mono" w:hAnsi="Liberation Mono" w:eastAsia="Nimbus Mono L" w:cs="Liberation Mono"/>
     </w:rPr>
   </w:style>
   <w:style w:type="paragraph" w:styleId="Titre">
@@ -567,5 +925,12 @@
     </w:pPr>
     <w:rPr/>
   </w:style>
+  <w:style w:type="paragraph" w:styleId="Titredetableau">
+    <w:name w:val="Titre de tableau"/>
+    <w:basedOn w:val="Contenudetableau"/>
+    <w:qFormat/>
+    <w:pPr/>
+    <w:rPr/>
+  </w:style>
 </w:styles>
 </file>
</xml_diff>